<commit_message>
Added analytical solution (part 1)
</commit_message>
<xml_diff>
--- a/report.docx
+++ b/report.docx
@@ -9,7 +9,7 @@
           <w:rFonts w:ascii="Times New Roman" w:eastAsia="Times New Roman" w:hAnsi="Times New Roman" w:cs="Times New Roman"/>
           <w:sz w:val="24"/>
           <w:szCs w:val="24"/>
-          <w:lang w:val="en-US" w:eastAsia="ru-RU"/>
+          <w:lang w:eastAsia="ru-RU"/>
         </w:rPr>
       </w:pPr>
     </w:p>
@@ -394,7 +394,88 @@
           <w:sz w:val="28"/>
           <w:szCs w:val="28"/>
         </w:rPr>
-        <w:t xml:space="preserve">весь код пишется на языке Verilog, компиляция и симуляция – </w:t>
+        <w:t>используемый язык</w:t>
+      </w:r>
+      <w:r>
+        <w:rPr>
+          <w:color w:val="000000"/>
+          <w:sz w:val="28"/>
+          <w:szCs w:val="28"/>
+        </w:rPr>
+        <w:t>:</w:t>
+      </w:r>
+      <w:r>
+        <w:rPr>
+          <w:color w:val="000000"/>
+          <w:sz w:val="28"/>
+          <w:szCs w:val="28"/>
+        </w:rPr>
+        <w:t xml:space="preserve"> </w:t>
+      </w:r>
+      <w:r>
+        <w:rPr>
+          <w:color w:val="000000"/>
+          <w:sz w:val="28"/>
+          <w:szCs w:val="28"/>
+          <w:lang w:val="en-US"/>
+        </w:rPr>
+        <w:t>System</w:t>
+      </w:r>
+      <w:r>
+        <w:rPr>
+          <w:color w:val="000000"/>
+          <w:sz w:val="28"/>
+          <w:szCs w:val="28"/>
+        </w:rPr>
+        <w:t>Verilog</w:t>
+      </w:r>
+      <w:r>
+        <w:rPr>
+          <w:color w:val="000000"/>
+          <w:sz w:val="28"/>
+          <w:szCs w:val="28"/>
+        </w:rPr>
+        <w:t xml:space="preserve">, </w:t>
+      </w:r>
+      <w:r>
+        <w:rPr>
+          <w:color w:val="000000"/>
+          <w:sz w:val="28"/>
+          <w:szCs w:val="28"/>
+        </w:rPr>
+        <w:t>к</w:t>
+      </w:r>
+      <w:r>
+        <w:rPr>
+          <w:color w:val="000000"/>
+          <w:sz w:val="28"/>
+          <w:szCs w:val="28"/>
+        </w:rPr>
+        <w:t>омпиляция и симуляция</w:t>
+      </w:r>
+      <w:r>
+        <w:rPr>
+          <w:color w:val="000000"/>
+          <w:sz w:val="28"/>
+          <w:szCs w:val="28"/>
+        </w:rPr>
+        <w:t xml:space="preserve"> </w:t>
+      </w:r>
+      <w:r>
+        <w:rPr>
+          <w:color w:val="000000"/>
+          <w:sz w:val="28"/>
+          <w:szCs w:val="28"/>
+        </w:rPr>
+        <w:t>–</w:t>
+      </w:r>
+      <w:r>
+        <w:rPr>
+          <w:color w:val="000000"/>
+          <w:sz w:val="28"/>
+          <w:szCs w:val="28"/>
+        </w:rPr>
+        <w:t xml:space="preserve"> </w:t>
       </w:r>
       <w:proofErr w:type="spellStart"/>
       <w:r>
@@ -412,98 +493,15 @@
           <w:sz w:val="28"/>
           <w:szCs w:val="28"/>
         </w:rPr>
-        <w:t xml:space="preserve"> Verilog 10 и новее (полезные материалы: </w:t>
-      </w:r>
-      <w:hyperlink r:id="rId5" w:history="1">
-        <w:r>
-          <w:rPr>
-            <w:rStyle w:val="a4"/>
-            <w:color w:val="1155CC"/>
-            <w:sz w:val="28"/>
-            <w:szCs w:val="28"/>
-          </w:rPr>
-          <w:t>Verilog.docx</w:t>
-        </w:r>
-      </w:hyperlink>
-      <w:r>
-        <w:rPr>
-          <w:color w:val="000000"/>
-          <w:sz w:val="28"/>
-          <w:szCs w:val="28"/>
-        </w:rPr>
-        <w:t xml:space="preserve">). В отчёте нужно указать, какой версией вы пользовались (можно также приложить ссылку на онлайн-платформу). Использовать </w:t>
-      </w:r>
-      <w:proofErr w:type="spellStart"/>
-      <w:r>
-        <w:rPr>
-          <w:color w:val="000000"/>
-          <w:sz w:val="28"/>
-          <w:szCs w:val="28"/>
-        </w:rPr>
-        <w:t>SystemVerilog</w:t>
-      </w:r>
-      <w:proofErr w:type="spellEnd"/>
-      <w:r>
-        <w:rPr>
-          <w:color w:val="000000"/>
-          <w:sz w:val="28"/>
-          <w:szCs w:val="28"/>
-        </w:rPr>
-        <w:t xml:space="preserve"> допустимо, главное, чтобы код </w:t>
-      </w:r>
-      <w:proofErr w:type="spellStart"/>
-      <w:r>
-        <w:rPr>
-          <w:color w:val="000000"/>
-          <w:sz w:val="28"/>
-          <w:szCs w:val="28"/>
-        </w:rPr>
-        <w:t>компилился</w:t>
-      </w:r>
-      <w:proofErr w:type="spellEnd"/>
-      <w:r>
-        <w:rPr>
-          <w:color w:val="000000"/>
-          <w:sz w:val="28"/>
-          <w:szCs w:val="28"/>
-        </w:rPr>
-        <w:t xml:space="preserve"> под </w:t>
-      </w:r>
-      <w:proofErr w:type="spellStart"/>
-      <w:r>
-        <w:rPr>
-          <w:color w:val="000000"/>
-          <w:sz w:val="28"/>
-          <w:szCs w:val="28"/>
-        </w:rPr>
-        <w:t>Icarus</w:t>
-      </w:r>
-      <w:proofErr w:type="spellEnd"/>
-      <w:r>
-        <w:rPr>
-          <w:color w:val="000000"/>
-          <w:sz w:val="28"/>
-          <w:szCs w:val="28"/>
-        </w:rPr>
-        <w:t xml:space="preserve"> 10, 11 или 12. Далее в этом документе </w:t>
-      </w:r>
-      <w:proofErr w:type="spellStart"/>
-      <w:r>
-        <w:rPr>
-          <w:color w:val="000000"/>
-          <w:sz w:val="28"/>
-          <w:szCs w:val="28"/>
-        </w:rPr>
-        <w:t>Verilog+SystemVerilog</w:t>
-      </w:r>
-      <w:proofErr w:type="spellEnd"/>
-      <w:r>
-        <w:rPr>
-          <w:color w:val="000000"/>
-          <w:sz w:val="28"/>
-          <w:szCs w:val="28"/>
-        </w:rPr>
-        <w:t xml:space="preserve"> обозначается как Verilog.</w:t>
+        <w:t xml:space="preserve"> Verilog 1</w:t>
+      </w:r>
+      <w:r>
+        <w:rPr>
+          <w:color w:val="000000"/>
+          <w:sz w:val="28"/>
+          <w:szCs w:val="28"/>
+        </w:rPr>
+        <w:t>2</w:t>
       </w:r>
     </w:p>
     <w:p>
@@ -3031,8 +3029,6 @@
               </w:rPr>
               <w:t>19</w:t>
             </w:r>
-            <w:bookmarkStart w:id="0" w:name="_GoBack"/>
-            <w:bookmarkEnd w:id="0"/>
             <w:r>
               <w:rPr>
                 <w:rFonts w:ascii="Consolas" w:hAnsi="Consolas" w:cs="Courier New"/>
@@ -4368,7 +4364,7 @@
                     <pic:cNvPicPr/>
                   </pic:nvPicPr>
                   <pic:blipFill>
-                    <a:blip r:embed="rId6"/>
+                    <a:blip r:embed="rId5"/>
                     <a:stretch>
                       <a:fillRect/>
                     </a:stretch>
@@ -4451,6 +4447,20 @@
       <w:r>
         <w:t>такт. Можно без него.</w:t>
       </w:r>
+    </w:p>
+    <w:p>
+      <w:r>
+        <w:lastRenderedPageBreak/>
+        <w:t>Переход на следующую итерацию цикла +</w:t>
+      </w:r>
+      <w:r>
+        <w:t>#2</w:t>
+      </w:r>
+      <w:r>
+        <w:t xml:space="preserve"> лишних оставим</w:t>
+      </w:r>
+      <w:bookmarkStart w:id="0" w:name="_GoBack"/>
+      <w:bookmarkEnd w:id="0"/>
     </w:p>
     <w:p/>
     <w:p>

</xml_diff>

<commit_message>
Added analytical solution (part 2)
</commit_message>
<xml_diff>
--- a/report.docx
+++ b/report.docx
@@ -4334,7 +4334,30 @@
         <w:t>, когда он равен 0</w:t>
       </w:r>
     </w:p>
-    <w:p/>
+    <w:p>
+      <w:pPr>
+        <w:rPr>
+          <w:lang w:val="en-US"/>
+        </w:rPr>
+      </w:pPr>
+      <w:r>
+        <w:rPr>
+          <w:lang w:val="en-US"/>
+        </w:rPr>
+        <w:t>CPU</w:t>
+      </w:r>
+      <w:r>
+        <w:t xml:space="preserve"> встроен в </w:t>
+      </w:r>
+      <w:r>
+        <w:rPr>
+          <w:lang w:val="en-US"/>
+        </w:rPr>
+        <w:t>testbench</w:t>
+      </w:r>
+      <w:bookmarkStart w:id="0" w:name="_GoBack"/>
+      <w:bookmarkEnd w:id="0"/>
+    </w:p>
     <w:p>
       <w:r>
         <w:rPr>
@@ -4459,8 +4482,6 @@
       <w:r>
         <w:t xml:space="preserve"> лишних оставим</w:t>
       </w:r>
-      <w:bookmarkStart w:id="0" w:name="_GoBack"/>
-      <w:bookmarkEnd w:id="0"/>
     </w:p>
     <w:p/>
     <w:p>

</xml_diff>